<commit_message>
Specs account e user
</commit_message>
<xml_diff>
--- a/PlanoDeTestes/ParaBank.docx
+++ b/PlanoDeTestes/ParaBank.docx
@@ -422,7 +422,586 @@
     <w:p>
       <w:pPr>
         <w:spacing w:line="360" w:lineRule="auto"/>
-        <w:jc w:val="center"/>
+        <w:rPr>
+          <w:b/>
+          <w:bCs/>
+        </w:rPr>
+      </w:pPr>
+    </w:p>
+    <w:sdt>
+      <w:sdtPr>
+        <w:id w:val="470561534"/>
+        <w:docPartObj>
+          <w:docPartGallery w:val="Table of Contents"/>
+          <w:docPartUnique/>
+        </w:docPartObj>
+      </w:sdtPr>
+      <w:sdtEndPr>
+        <w:rPr>
+          <w:rFonts w:asciiTheme="minorHAnsi" w:eastAsiaTheme="minorEastAsia" w:hAnsiTheme="minorHAnsi" w:cs="Times New Roman"/>
+          <w:color w:val="auto"/>
+          <w:sz w:val="22"/>
+          <w:szCs w:val="22"/>
+        </w:rPr>
+      </w:sdtEndPr>
+      <w:sdtContent>
+        <w:p>
+          <w:pPr>
+            <w:pStyle w:val="CabealhodoSumrio"/>
+            <w:jc w:val="center"/>
+            <w:rPr>
+              <w:rFonts w:asciiTheme="minorHAnsi" w:hAnsiTheme="minorHAnsi" w:cstheme="minorHAnsi"/>
+              <w:b/>
+              <w:bCs/>
+              <w:color w:val="auto"/>
+            </w:rPr>
+          </w:pPr>
+          <w:r>
+            <w:rPr>
+              <w:rFonts w:asciiTheme="minorHAnsi" w:hAnsiTheme="minorHAnsi" w:cstheme="minorHAnsi"/>
+              <w:b/>
+              <w:bCs/>
+              <w:color w:val="auto"/>
+            </w:rPr>
+            <w:t>Sumário</w:t>
+          </w:r>
+        </w:p>
+        <w:p>
+          <w:pPr>
+            <w:pStyle w:val="Sumrio1"/>
+          </w:pPr>
+          <w:r>
+            <w:rPr>
+              <w:b/>
+              <w:bCs/>
+            </w:rPr>
+            <w:t>Introdução</w:t>
+          </w:r>
+          <w:r>
+            <w:ptab w:relativeTo="margin" w:alignment="right" w:leader="dot"/>
+          </w:r>
+          <w:r>
+            <w:rPr>
+              <w:b/>
+              <w:bCs/>
+              <w:lang w:val="pt-BR"/>
+            </w:rPr>
+            <w:t>3</w:t>
+          </w:r>
+        </w:p>
+        <w:p>
+          <w:pPr>
+            <w:pStyle w:val="Sumrio1"/>
+            <w:rPr>
+              <w:b/>
+              <w:bCs/>
+              <w:lang w:val="pt-BR"/>
+            </w:rPr>
+          </w:pPr>
+          <w:r>
+            <w:rPr>
+              <w:b/>
+              <w:bCs/>
+            </w:rPr>
+            <w:t>Objetivos</w:t>
+          </w:r>
+          <w:r>
+            <w:ptab w:relativeTo="margin" w:alignment="right" w:leader="dot"/>
+          </w:r>
+          <w:r>
+            <w:rPr>
+              <w:b/>
+              <w:bCs/>
+              <w:lang w:val="pt-BR"/>
+            </w:rPr>
+            <w:t>3</w:t>
+          </w:r>
+        </w:p>
+        <w:p>
+          <w:pPr>
+            <w:pStyle w:val="Sumrio1"/>
+            <w:rPr>
+              <w:b/>
+              <w:bCs/>
+              <w:lang w:val="pt-BR"/>
+            </w:rPr>
+          </w:pPr>
+          <w:r>
+            <w:rPr>
+              <w:b/>
+              <w:bCs/>
+            </w:rPr>
+            <w:t>Escopo</w:t>
+          </w:r>
+          <w:r>
+            <w:ptab w:relativeTo="margin" w:alignment="right" w:leader="dot"/>
+          </w:r>
+          <w:r>
+            <w:rPr>
+              <w:b/>
+              <w:bCs/>
+              <w:lang w:val="pt-BR"/>
+            </w:rPr>
+            <w:t>3</w:t>
+          </w:r>
+        </w:p>
+        <w:p>
+          <w:pPr>
+            <w:pStyle w:val="Sumrio1"/>
+            <w:rPr>
+              <w:b/>
+              <w:bCs/>
+              <w:lang w:val="pt-BR"/>
+            </w:rPr>
+          </w:pPr>
+          <w:r>
+            <w:rPr>
+              <w:b/>
+              <w:bCs/>
+            </w:rPr>
+            <w:t>Mapa Mental</w:t>
+          </w:r>
+          <w:r>
+            <w:ptab w:relativeTo="margin" w:alignment="right" w:leader="dot"/>
+          </w:r>
+          <w:r>
+            <w:rPr>
+              <w:b/>
+              <w:bCs/>
+              <w:lang w:val="pt-BR"/>
+            </w:rPr>
+            <w:t>4</w:t>
+          </w:r>
+        </w:p>
+        <w:p>
+          <w:pPr>
+            <w:pStyle w:val="Sumrio1"/>
+            <w:rPr>
+              <w:b/>
+              <w:bCs/>
+              <w:lang w:val="pt-BR"/>
+            </w:rPr>
+          </w:pPr>
+          <w:r>
+            <w:rPr>
+              <w:b/>
+              <w:bCs/>
+            </w:rPr>
+            <w:t>Suíte de Caso de Testes</w:t>
+          </w:r>
+          <w:r>
+            <w:ptab w:relativeTo="margin" w:alignment="right" w:leader="dot"/>
+          </w:r>
+          <w:r>
+            <w:rPr>
+              <w:b/>
+              <w:bCs/>
+              <w:lang w:val="pt-BR"/>
+            </w:rPr>
+            <w:t>4</w:t>
+          </w:r>
+        </w:p>
+        <w:p>
+          <w:pPr>
+            <w:pStyle w:val="Sumrio1"/>
+            <w:rPr>
+              <w:b/>
+              <w:bCs/>
+              <w:lang w:val="pt-BR"/>
+            </w:rPr>
+          </w:pPr>
+          <w:r>
+            <w:rPr>
+              <w:b/>
+              <w:bCs/>
+            </w:rPr>
+            <w:t>Estratégia de Testes</w:t>
+          </w:r>
+          <w:r>
+            <w:ptab w:relativeTo="margin" w:alignment="right" w:leader="dot"/>
+          </w:r>
+          <w:r>
+            <w:rPr>
+              <w:b/>
+              <w:bCs/>
+              <w:lang w:val="pt-BR"/>
+            </w:rPr>
+            <w:t>6</w:t>
+          </w:r>
+        </w:p>
+        <w:p>
+          <w:pPr>
+            <w:pStyle w:val="Sumrio1"/>
+            <w:rPr>
+              <w:b/>
+              <w:bCs/>
+              <w:lang w:val="pt-BR"/>
+            </w:rPr>
+          </w:pPr>
+          <w:r>
+            <w:rPr>
+              <w:b/>
+              <w:bCs/>
+            </w:rPr>
+            <w:t>Prioridades</w:t>
+          </w:r>
+          <w:r>
+            <w:ptab w:relativeTo="margin" w:alignment="right" w:leader="dot"/>
+          </w:r>
+          <w:r>
+            <w:rPr>
+              <w:b/>
+              <w:bCs/>
+              <w:lang w:val="pt-BR"/>
+            </w:rPr>
+            <w:t>6</w:t>
+          </w:r>
+        </w:p>
+        <w:p>
+          <w:pPr>
+            <w:pStyle w:val="Sumrio1"/>
+            <w:rPr>
+              <w:b/>
+              <w:bCs/>
+              <w:lang w:val="pt-BR"/>
+            </w:rPr>
+          </w:pPr>
+          <w:r>
+            <w:rPr>
+              <w:b/>
+              <w:bCs/>
+            </w:rPr>
+            <w:t>Testes Candidatos a Automação</w:t>
+          </w:r>
+          <w:r>
+            <w:ptab w:relativeTo="margin" w:alignment="right" w:leader="dot"/>
+          </w:r>
+          <w:r>
+            <w:rPr>
+              <w:b/>
+              <w:bCs/>
+              <w:lang w:val="pt-BR"/>
+            </w:rPr>
+            <w:t>6</w:t>
+          </w:r>
+        </w:p>
+        <w:p>
+          <w:pPr>
+            <w:pStyle w:val="Sumrio1"/>
+            <w:rPr>
+              <w:b/>
+              <w:bCs/>
+              <w:lang w:val="pt-BR"/>
+            </w:rPr>
+          </w:pPr>
+          <w:r>
+            <w:rPr>
+              <w:b/>
+              <w:bCs/>
+            </w:rPr>
+            <w:t>Ferramentas</w:t>
+          </w:r>
+          <w:r>
+            <w:ptab w:relativeTo="margin" w:alignment="right" w:leader="dot"/>
+          </w:r>
+          <w:r>
+            <w:rPr>
+              <w:b/>
+              <w:bCs/>
+              <w:lang w:val="pt-BR"/>
+            </w:rPr>
+            <w:t>7</w:t>
+          </w:r>
+        </w:p>
+        <w:p>
+          <w:pPr>
+            <w:pStyle w:val="Sumrio1"/>
+            <w:rPr>
+              <w:b/>
+              <w:bCs/>
+              <w:lang w:val="pt-BR"/>
+            </w:rPr>
+          </w:pPr>
+          <w:r>
+            <w:rPr>
+              <w:b/>
+              <w:bCs/>
+            </w:rPr>
+            <w:t>Cronograma</w:t>
+          </w:r>
+          <w:r>
+            <w:ptab w:relativeTo="margin" w:alignment="right" w:leader="dot"/>
+          </w:r>
+          <w:r>
+            <w:rPr>
+              <w:b/>
+              <w:bCs/>
+              <w:lang w:val="pt-BR"/>
+            </w:rPr>
+            <w:t>7</w:t>
+          </w:r>
+        </w:p>
+        <w:p>
+          <w:pPr>
+            <w:rPr>
+              <w:lang w:val="pt-BR"/>
+            </w:rPr>
+          </w:pPr>
+        </w:p>
+        <w:p>
+          <w:pPr>
+            <w:rPr>
+              <w:lang w:val="pt-BR"/>
+            </w:rPr>
+          </w:pPr>
+        </w:p>
+        <w:p>
+          <w:pPr>
+            <w:rPr>
+              <w:lang w:val="pt-BR"/>
+            </w:rPr>
+          </w:pPr>
+        </w:p>
+        <w:p>
+          <w:pPr>
+            <w:rPr>
+              <w:lang w:val="pt-BR"/>
+            </w:rPr>
+          </w:pPr>
+        </w:p>
+        <w:p>
+          <w:pPr>
+            <w:rPr>
+              <w:lang w:val="pt-BR"/>
+            </w:rPr>
+          </w:pPr>
+        </w:p>
+        <w:p>
+          <w:pPr>
+            <w:rPr>
+              <w:lang w:val="pt-BR"/>
+            </w:rPr>
+          </w:pPr>
+        </w:p>
+        <w:p>
+          <w:pPr>
+            <w:rPr>
+              <w:lang w:val="pt-BR"/>
+            </w:rPr>
+          </w:pPr>
+        </w:p>
+        <w:p>
+          <w:pPr>
+            <w:pStyle w:val="Sumrio2"/>
+            <w:ind w:left="216"/>
+          </w:pPr>
+        </w:p>
+        <w:p>
+          <w:pPr>
+            <w:pStyle w:val="Sumrio3"/>
+            <w:ind w:left="446"/>
+          </w:pPr>
+        </w:p>
+      </w:sdtContent>
+    </w:sdt>
+    <w:p>
+      <w:pPr>
+        <w:spacing w:line="360" w:lineRule="auto"/>
+        <w:rPr>
+          <w:b/>
+          <w:bCs/>
+        </w:rPr>
+      </w:pPr>
+    </w:p>
+    <w:p>
+      <w:pPr>
+        <w:spacing w:line="360" w:lineRule="auto"/>
+        <w:rPr>
+          <w:b/>
+          <w:bCs/>
+        </w:rPr>
+      </w:pPr>
+    </w:p>
+    <w:p>
+      <w:pPr>
+        <w:spacing w:line="360" w:lineRule="auto"/>
+        <w:rPr>
+          <w:b/>
+          <w:bCs/>
+        </w:rPr>
+      </w:pPr>
+    </w:p>
+    <w:p>
+      <w:pPr>
+        <w:spacing w:line="360" w:lineRule="auto"/>
+        <w:rPr>
+          <w:b/>
+          <w:bCs/>
+        </w:rPr>
+      </w:pPr>
+    </w:p>
+    <w:p>
+      <w:pPr>
+        <w:spacing w:line="360" w:lineRule="auto"/>
+        <w:rPr>
+          <w:b/>
+          <w:bCs/>
+        </w:rPr>
+      </w:pPr>
+    </w:p>
+    <w:p>
+      <w:pPr>
+        <w:spacing w:line="360" w:lineRule="auto"/>
+        <w:rPr>
+          <w:b/>
+          <w:bCs/>
+        </w:rPr>
+      </w:pPr>
+    </w:p>
+    <w:p>
+      <w:pPr>
+        <w:spacing w:line="360" w:lineRule="auto"/>
+        <w:rPr>
+          <w:b/>
+          <w:bCs/>
+        </w:rPr>
+      </w:pPr>
+    </w:p>
+    <w:p>
+      <w:pPr>
+        <w:spacing w:line="360" w:lineRule="auto"/>
+        <w:rPr>
+          <w:b/>
+          <w:bCs/>
+        </w:rPr>
+      </w:pPr>
+    </w:p>
+    <w:p>
+      <w:pPr>
+        <w:spacing w:line="360" w:lineRule="auto"/>
+        <w:rPr>
+          <w:b/>
+          <w:bCs/>
+        </w:rPr>
+      </w:pPr>
+    </w:p>
+    <w:p>
+      <w:pPr>
+        <w:spacing w:line="360" w:lineRule="auto"/>
+        <w:rPr>
+          <w:b/>
+          <w:bCs/>
+        </w:rPr>
+      </w:pPr>
+    </w:p>
+    <w:p>
+      <w:pPr>
+        <w:spacing w:line="360" w:lineRule="auto"/>
+        <w:rPr>
+          <w:b/>
+          <w:bCs/>
+        </w:rPr>
+      </w:pPr>
+    </w:p>
+    <w:p>
+      <w:pPr>
+        <w:spacing w:line="360" w:lineRule="auto"/>
+        <w:rPr>
+          <w:b/>
+          <w:bCs/>
+        </w:rPr>
+      </w:pPr>
+    </w:p>
+    <w:p>
+      <w:pPr>
+        <w:spacing w:line="360" w:lineRule="auto"/>
+        <w:rPr>
+          <w:b/>
+          <w:bCs/>
+        </w:rPr>
+      </w:pPr>
+    </w:p>
+    <w:p>
+      <w:pPr>
+        <w:spacing w:line="360" w:lineRule="auto"/>
+        <w:rPr>
+          <w:b/>
+          <w:bCs/>
+        </w:rPr>
+      </w:pPr>
+    </w:p>
+    <w:p>
+      <w:pPr>
+        <w:spacing w:line="360" w:lineRule="auto"/>
+        <w:rPr>
+          <w:b/>
+          <w:bCs/>
+        </w:rPr>
+      </w:pPr>
+    </w:p>
+    <w:p>
+      <w:pPr>
+        <w:spacing w:line="360" w:lineRule="auto"/>
+        <w:rPr>
+          <w:b/>
+          <w:bCs/>
+        </w:rPr>
+      </w:pPr>
+    </w:p>
+    <w:p>
+      <w:pPr>
+        <w:spacing w:line="360" w:lineRule="auto"/>
+        <w:rPr>
+          <w:b/>
+          <w:bCs/>
+        </w:rPr>
+      </w:pPr>
+    </w:p>
+    <w:p>
+      <w:pPr>
+        <w:spacing w:line="360" w:lineRule="auto"/>
+        <w:rPr>
+          <w:b/>
+          <w:bCs/>
+        </w:rPr>
+      </w:pPr>
+    </w:p>
+    <w:p>
+      <w:pPr>
+        <w:spacing w:line="360" w:lineRule="auto"/>
+        <w:rPr>
+          <w:b/>
+          <w:bCs/>
+        </w:rPr>
+      </w:pPr>
+    </w:p>
+    <w:p>
+      <w:pPr>
+        <w:spacing w:line="360" w:lineRule="auto"/>
+        <w:rPr>
+          <w:b/>
+          <w:bCs/>
+        </w:rPr>
+        <w:sectPr>
+          <w:headerReference w:type="default" r:id="rId10"/>
+          <w:footerReference w:type="default" r:id="rId11"/>
+          <w:pgSz w:w="11910" w:h="16840"/>
+          <w:pgMar w:top="1417" w:right="1701" w:bottom="1417" w:left="1701" w:header="720" w:footer="720" w:gutter="0"/>
+          <w:cols w:space="720"/>
+          <w:docGrid w:linePitch="299"/>
+        </w:sectPr>
+      </w:pPr>
+      <w:r>
+        <w:rPr>
+          <w:b/>
+          <w:bCs/>
+        </w:rPr>
+        <w:br w:type="page"/>
+      </w:r>
+    </w:p>
+    <w:p>
+      <w:pPr>
+        <w:spacing w:line="360" w:lineRule="auto"/>
         <w:rPr>
           <w:b/>
           <w:bCs/>
@@ -455,7 +1034,6 @@
           <w:sz w:val="28"/>
           <w:szCs w:val="28"/>
         </w:rPr>
-        <w:lastRenderedPageBreak/>
         <w:t>Introdução</w:t>
       </w:r>
     </w:p>
@@ -789,7 +1367,7 @@
       <w:pPr>
         <w:pStyle w:val="Corpodetexto"/>
         <w:spacing w:line="360" w:lineRule="auto"/>
-        <w:ind w:left="0" w:firstLine="0"/>
+        <w:ind w:left="0" w:firstLine="709"/>
         <w:jc w:val="both"/>
         <w:rPr>
           <w:rFonts w:ascii="Arial" w:hAnsi="Arial" w:cs="Arial"/>
@@ -821,7 +1399,6 @@
           <w:sz w:val="28"/>
           <w:szCs w:val="28"/>
         </w:rPr>
-        <w:lastRenderedPageBreak/>
         <w:t>Mapa Mental</w:t>
       </w:r>
     </w:p>
@@ -876,7 +1453,7 @@
                     <pic:cNvPicPr/>
                   </pic:nvPicPr>
                   <pic:blipFill>
-                    <a:blip r:embed="rId10" cstate="print">
+                    <a:blip r:embed="rId12" cstate="print">
                       <a:extLst>
                         <a:ext uri="{28A0092B-C50C-407E-A947-70E740481C1C}">
                           <a14:useLocalDpi xmlns:a14="http://schemas.microsoft.com/office/drawing/2010/main" val="0"/>
@@ -1120,25 +1697,7 @@
           <w:szCs w:val="24"/>
           <w:lang w:val="en-US"/>
         </w:rPr>
-        <w:t xml:space="preserve">Validar </w:t>
-      </w:r>
-      <w:r>
-        <w:rPr>
-          <w:rFonts w:ascii="Arial" w:hAnsi="Arial" w:cs="Arial"/>
-          <w:sz w:val="24"/>
-          <w:szCs w:val="24"/>
-          <w:lang w:val="en-US"/>
-        </w:rPr>
-        <w:t>link “Forgot Login Info?”</w:t>
-      </w:r>
-      <w:r>
-        <w:rPr>
-          <w:rFonts w:ascii="Arial" w:hAnsi="Arial" w:cs="Arial"/>
-          <w:sz w:val="24"/>
-          <w:szCs w:val="24"/>
-          <w:lang w:val="en-US"/>
-        </w:rPr>
-        <w:t>;</w:t>
+        <w:t>Validar link “Forgot Login Info?”;</w:t>
       </w:r>
     </w:p>
     <w:p>
@@ -1265,23 +1824,7 @@
           <w:sz w:val="24"/>
           <w:szCs w:val="24"/>
         </w:rPr>
-        <w:t xml:space="preserve">Validar login com uma conta </w:t>
-      </w:r>
-      <w:r>
-        <w:rPr>
-          <w:rFonts w:ascii="Arial" w:hAnsi="Arial" w:cs="Arial"/>
-          <w:sz w:val="24"/>
-          <w:szCs w:val="24"/>
-        </w:rPr>
-        <w:t>in</w:t>
-      </w:r>
-      <w:r>
-        <w:rPr>
-          <w:rFonts w:ascii="Arial" w:hAnsi="Arial" w:cs="Arial"/>
-          <w:sz w:val="24"/>
-          <w:szCs w:val="24"/>
-        </w:rPr>
-        <w:t>válida;</w:t>
+        <w:t>Validar login com uma conta inválida;</w:t>
       </w:r>
     </w:p>
     <w:p>
@@ -1401,6 +1944,7 @@
           <w:sz w:val="24"/>
           <w:szCs w:val="24"/>
         </w:rPr>
+        <w:lastRenderedPageBreak/>
         <w:t>CT201:</w:t>
       </w:r>
       <w:r>
@@ -1450,7 +1994,6 @@
           <w:sz w:val="24"/>
           <w:szCs w:val="24"/>
         </w:rPr>
-        <w:lastRenderedPageBreak/>
         <w:t xml:space="preserve">CT202: </w:t>
       </w:r>
       <w:r>
@@ -1516,23 +2059,7 @@
           <w:sz w:val="24"/>
           <w:szCs w:val="24"/>
         </w:rPr>
-        <w:t xml:space="preserve">cadastro com dados </w:t>
-      </w:r>
-      <w:r>
-        <w:rPr>
-          <w:rFonts w:ascii="Arial" w:hAnsi="Arial" w:cs="Arial"/>
-          <w:sz w:val="24"/>
-          <w:szCs w:val="24"/>
-        </w:rPr>
-        <w:t>in</w:t>
-      </w:r>
-      <w:r>
-        <w:rPr>
-          <w:rFonts w:ascii="Arial" w:hAnsi="Arial" w:cs="Arial"/>
-          <w:sz w:val="24"/>
-          <w:szCs w:val="24"/>
-        </w:rPr>
-        <w:t>válidos;</w:t>
+        <w:t>cadastro com dados inválidos;</w:t>
       </w:r>
     </w:p>
     <w:p>
@@ -1814,23 +2341,7 @@
           <w:sz w:val="24"/>
           <w:szCs w:val="24"/>
         </w:rPr>
-        <w:t xml:space="preserve">recuperação dos dados de login de conta </w:t>
-      </w:r>
-      <w:r>
-        <w:rPr>
-          <w:rFonts w:ascii="Arial" w:hAnsi="Arial" w:cs="Arial"/>
-          <w:sz w:val="24"/>
-          <w:szCs w:val="24"/>
-        </w:rPr>
-        <w:t>in</w:t>
-      </w:r>
-      <w:r>
-        <w:rPr>
-          <w:rFonts w:ascii="Arial" w:hAnsi="Arial" w:cs="Arial"/>
-          <w:sz w:val="24"/>
-          <w:szCs w:val="24"/>
-        </w:rPr>
-        <w:t>existente</w:t>
+        <w:t>recuperação dos dados de login de conta inexistente</w:t>
       </w:r>
       <w:r>
         <w:rPr>
@@ -2024,31 +2535,7 @@
           <w:sz w:val="24"/>
           <w:szCs w:val="24"/>
         </w:rPr>
-        <w:t>visão geral das contas</w:t>
-      </w:r>
-      <w:r>
-        <w:rPr>
-          <w:rFonts w:ascii="Arial" w:hAnsi="Arial" w:cs="Arial"/>
-          <w:sz w:val="24"/>
-          <w:szCs w:val="24"/>
-        </w:rPr>
-        <w:t xml:space="preserve"> (“</w:t>
-      </w:r>
-      <w:r>
-        <w:rPr>
-          <w:rFonts w:ascii="Arial" w:hAnsi="Arial" w:cs="Arial"/>
-          <w:sz w:val="24"/>
-          <w:szCs w:val="24"/>
-        </w:rPr>
-        <w:t>Accounts Overview</w:t>
-      </w:r>
-      <w:r>
-        <w:rPr>
-          <w:rFonts w:ascii="Arial" w:hAnsi="Arial" w:cs="Arial"/>
-          <w:sz w:val="24"/>
-          <w:szCs w:val="24"/>
-        </w:rPr>
-        <w:t>”);</w:t>
+        <w:t>visão geral das contas (“Accounts Overview”);</w:t>
       </w:r>
     </w:p>
     <w:p>
@@ -2203,31 +2690,7 @@
           <w:sz w:val="24"/>
           <w:szCs w:val="24"/>
         </w:rPr>
-        <w:t>pagamento de contas</w:t>
-      </w:r>
-      <w:r>
-        <w:rPr>
-          <w:rFonts w:ascii="Arial" w:hAnsi="Arial" w:cs="Arial"/>
-          <w:sz w:val="24"/>
-          <w:szCs w:val="24"/>
-        </w:rPr>
-        <w:t xml:space="preserve"> (“</w:t>
-      </w:r>
-      <w:r>
-        <w:rPr>
-          <w:rFonts w:ascii="Arial" w:hAnsi="Arial" w:cs="Arial"/>
-          <w:sz w:val="24"/>
-          <w:szCs w:val="24"/>
-        </w:rPr>
-        <w:t>Bill Pay</w:t>
-      </w:r>
-      <w:r>
-        <w:rPr>
-          <w:rFonts w:ascii="Arial" w:hAnsi="Arial" w:cs="Arial"/>
-          <w:sz w:val="24"/>
-          <w:szCs w:val="24"/>
-        </w:rPr>
-        <w:t>”);</w:t>
+        <w:t>pagamento de contas (“Bill Pay”);</w:t>
       </w:r>
     </w:p>
     <w:p>
@@ -2276,31 +2739,7 @@
           <w:sz w:val="24"/>
           <w:szCs w:val="24"/>
         </w:rPr>
-        <w:t>extratos de conta</w:t>
-      </w:r>
-      <w:r>
-        <w:rPr>
-          <w:rFonts w:ascii="Arial" w:hAnsi="Arial" w:cs="Arial"/>
-          <w:sz w:val="24"/>
-          <w:szCs w:val="24"/>
-        </w:rPr>
-        <w:t xml:space="preserve"> (“</w:t>
-      </w:r>
-      <w:r>
-        <w:rPr>
-          <w:rFonts w:ascii="Arial" w:hAnsi="Arial" w:cs="Arial"/>
-          <w:sz w:val="24"/>
-          <w:szCs w:val="24"/>
-        </w:rPr>
-        <w:t>Find Transations</w:t>
-      </w:r>
-      <w:r>
-        <w:rPr>
-          <w:rFonts w:ascii="Arial" w:hAnsi="Arial" w:cs="Arial"/>
-          <w:sz w:val="24"/>
-          <w:szCs w:val="24"/>
-        </w:rPr>
-        <w:t>”);</w:t>
+        <w:t>extratos de conta (“Find Transations”);</w:t>
       </w:r>
     </w:p>
     <w:p>
@@ -2349,31 +2788,7 @@
           <w:sz w:val="24"/>
           <w:szCs w:val="24"/>
         </w:rPr>
-        <w:t>atualizar informações de contato</w:t>
-      </w:r>
-      <w:r>
-        <w:rPr>
-          <w:rFonts w:ascii="Arial" w:hAnsi="Arial" w:cs="Arial"/>
-          <w:sz w:val="24"/>
-          <w:szCs w:val="24"/>
-        </w:rPr>
-        <w:t xml:space="preserve"> (“</w:t>
-      </w:r>
-      <w:r>
-        <w:rPr>
-          <w:rFonts w:ascii="Arial" w:hAnsi="Arial" w:cs="Arial"/>
-          <w:sz w:val="24"/>
-          <w:szCs w:val="24"/>
-        </w:rPr>
-        <w:t>Update Contact Info</w:t>
-      </w:r>
-      <w:r>
-        <w:rPr>
-          <w:rFonts w:ascii="Arial" w:hAnsi="Arial" w:cs="Arial"/>
-          <w:sz w:val="24"/>
-          <w:szCs w:val="24"/>
-        </w:rPr>
-        <w:t>”);</w:t>
+        <w:t>atualizar informações de contato (“Update Contact Info”);</w:t>
       </w:r>
     </w:p>
     <w:p>
@@ -2422,31 +2837,7 @@
           <w:sz w:val="24"/>
           <w:szCs w:val="24"/>
         </w:rPr>
-        <w:t>solicitar empréstimo</w:t>
-      </w:r>
-      <w:r>
-        <w:rPr>
-          <w:rFonts w:ascii="Arial" w:hAnsi="Arial" w:cs="Arial"/>
-          <w:sz w:val="24"/>
-          <w:szCs w:val="24"/>
-        </w:rPr>
-        <w:t xml:space="preserve"> (“</w:t>
-      </w:r>
-      <w:r>
-        <w:rPr>
-          <w:rFonts w:ascii="Arial" w:hAnsi="Arial" w:cs="Arial"/>
-          <w:sz w:val="24"/>
-          <w:szCs w:val="24"/>
-        </w:rPr>
-        <w:t>Request Loan</w:t>
-      </w:r>
-      <w:r>
-        <w:rPr>
-          <w:rFonts w:ascii="Arial" w:hAnsi="Arial" w:cs="Arial"/>
-          <w:sz w:val="24"/>
-          <w:szCs w:val="24"/>
-        </w:rPr>
-        <w:t>”);</w:t>
+        <w:t>solicitar empréstimo (“Request Loan”);</w:t>
       </w:r>
     </w:p>
     <w:p>
@@ -2491,16 +2882,7 @@
           <w:szCs w:val="24"/>
           <w:lang w:val="en-US"/>
         </w:rPr>
-        <w:t xml:space="preserve">: Validar </w:t>
-      </w:r>
-      <w:r>
-        <w:rPr>
-          <w:rFonts w:ascii="Arial" w:hAnsi="Arial" w:cs="Arial"/>
-          <w:sz w:val="24"/>
-          <w:szCs w:val="24"/>
-          <w:lang w:val="en-US"/>
-        </w:rPr>
-        <w:t>Log Ou</w:t>
+        <w:t>: Validar Log Ou</w:t>
       </w:r>
       <w:r>
         <w:rPr>
@@ -2694,39 +3076,7 @@
           <w:sz w:val="24"/>
           <w:szCs w:val="24"/>
         </w:rPr>
-        <w:t>Validar redirecionamento de links (“</w:t>
-      </w:r>
-      <w:r>
-        <w:rPr>
-          <w:rFonts w:ascii="Arial" w:hAnsi="Arial" w:cs="Arial"/>
-          <w:sz w:val="24"/>
-          <w:szCs w:val="24"/>
-        </w:rPr>
-        <w:t>Botões</w:t>
-      </w:r>
-      <w:r>
-        <w:rPr>
-          <w:rFonts w:ascii="Arial" w:hAnsi="Arial" w:cs="Arial"/>
-          <w:sz w:val="24"/>
-          <w:szCs w:val="24"/>
-        </w:rPr>
-        <w:t xml:space="preserve"> a </w:t>
-      </w:r>
-      <w:r>
-        <w:rPr>
-          <w:rFonts w:ascii="Arial" w:hAnsi="Arial" w:cs="Arial"/>
-          <w:sz w:val="24"/>
-          <w:szCs w:val="24"/>
-        </w:rPr>
-        <w:t>direita</w:t>
-      </w:r>
-      <w:r>
-        <w:rPr>
-          <w:rFonts w:ascii="Arial" w:hAnsi="Arial" w:cs="Arial"/>
-          <w:sz w:val="24"/>
-          <w:szCs w:val="24"/>
-        </w:rPr>
-        <w:t>”);</w:t>
+        <w:t>Validar redirecionamento de links (“Botões a direita”);</w:t>
       </w:r>
     </w:p>
     <w:p>
@@ -2778,23 +3128,7 @@
           <w:sz w:val="24"/>
           <w:szCs w:val="24"/>
         </w:rPr>
-        <w:t>Validar redirecionamento de links (“</w:t>
-      </w:r>
-      <w:r>
-        <w:rPr>
-          <w:rFonts w:ascii="Arial" w:hAnsi="Arial" w:cs="Arial"/>
-          <w:sz w:val="24"/>
-          <w:szCs w:val="24"/>
-        </w:rPr>
-        <w:t>Footer</w:t>
-      </w:r>
-      <w:r>
-        <w:rPr>
-          <w:rFonts w:ascii="Arial" w:hAnsi="Arial" w:cs="Arial"/>
-          <w:sz w:val="24"/>
-          <w:szCs w:val="24"/>
-        </w:rPr>
-        <w:t>”);</w:t>
+        <w:t>Validar redirecionamento de links (“Footer”);</w:t>
       </w:r>
     </w:p>
     <w:p>
@@ -2932,7 +3266,6 @@
           <w:sz w:val="28"/>
           <w:szCs w:val="28"/>
         </w:rPr>
-        <w:lastRenderedPageBreak/>
         <w:t>Estratégia de teste</w:t>
       </w:r>
     </w:p>
@@ -3043,6 +3376,17 @@
         </w:rPr>
         <w:t xml:space="preserve">. </w:t>
       </w:r>
+    </w:p>
+    <w:p>
+      <w:pPr>
+        <w:pStyle w:val="Corpodetexto"/>
+        <w:spacing w:line="360" w:lineRule="auto"/>
+        <w:ind w:left="0" w:firstLine="720"/>
+        <w:jc w:val="both"/>
+        <w:rPr>
+          <w:rFonts w:ascii="Arial" w:hAnsi="Arial" w:cs="Arial"/>
+        </w:rPr>
+      </w:pPr>
     </w:p>
     <w:p>
       <w:pPr>
@@ -3206,26 +3550,18 @@
           <w:rFonts w:ascii="Arial" w:hAnsi="Arial" w:cs="Arial"/>
           <w:sz w:val="24"/>
           <w:szCs w:val="24"/>
-          <w:lang w:val="pt-BR"/>
-        </w:rPr>
-      </w:pPr>
-      <w:r>
-        <w:rPr>
-          <w:rFonts w:ascii="Arial" w:hAnsi="Arial" w:cs="Arial"/>
-          <w:sz w:val="24"/>
-          <w:szCs w:val="24"/>
-        </w:rPr>
-        <w:t xml:space="preserve">Suíte de Teste CT03: </w:t>
-      </w:r>
+          <w:lang w:val="en-US"/>
+        </w:rPr>
+      </w:pPr>
       <w:proofErr w:type="spellStart"/>
       <w:r>
         <w:rPr>
           <w:rFonts w:ascii="Arial" w:hAnsi="Arial" w:cs="Arial"/>
           <w:sz w:val="24"/>
           <w:szCs w:val="24"/>
-          <w:lang w:val="pt-BR"/>
-        </w:rPr>
-        <w:t>Forgot</w:t>
+          <w:lang w:val="en-US"/>
+        </w:rPr>
+        <w:t>Suíte</w:t>
       </w:r>
       <w:proofErr w:type="spellEnd"/>
       <w:r>
@@ -3233,102 +3569,18 @@
           <w:rFonts w:ascii="Arial" w:hAnsi="Arial" w:cs="Arial"/>
           <w:sz w:val="24"/>
           <w:szCs w:val="24"/>
-          <w:lang w:val="pt-BR"/>
-        </w:rPr>
-        <w:t xml:space="preserve"> Login Info?</w:t>
-      </w:r>
-      <w:r>
-        <w:rPr>
-          <w:rFonts w:ascii="Arial" w:hAnsi="Arial" w:cs="Arial"/>
-          <w:sz w:val="24"/>
-          <w:szCs w:val="24"/>
-          <w:lang w:val="pt-BR"/>
+          <w:lang w:val="en-US"/>
+        </w:rPr>
+        <w:t xml:space="preserve"> de Teste CT04: Account Services</w:t>
+      </w:r>
+      <w:r>
+        <w:rPr>
+          <w:rFonts w:ascii="Arial" w:hAnsi="Arial" w:cs="Arial"/>
+          <w:sz w:val="24"/>
+          <w:szCs w:val="24"/>
+          <w:lang w:val="en-US"/>
         </w:rPr>
         <w:t>;</w:t>
-      </w:r>
-    </w:p>
-    <w:p>
-      <w:pPr>
-        <w:pStyle w:val="PargrafodaLista"/>
-        <w:numPr>
-          <w:ilvl w:val="0"/>
-          <w:numId w:val="15"/>
-        </w:numPr>
-        <w:tabs>
-          <w:tab w:val="left" w:pos="375"/>
-        </w:tabs>
-        <w:spacing w:line="360" w:lineRule="auto"/>
-        <w:jc w:val="both"/>
-        <w:rPr>
-          <w:rFonts w:ascii="Arial" w:hAnsi="Arial" w:cs="Arial"/>
-          <w:sz w:val="24"/>
-          <w:szCs w:val="24"/>
-          <w:lang w:val="en-US"/>
-        </w:rPr>
-      </w:pPr>
-      <w:proofErr w:type="spellStart"/>
-      <w:r>
-        <w:rPr>
-          <w:rFonts w:ascii="Arial" w:hAnsi="Arial" w:cs="Arial"/>
-          <w:sz w:val="24"/>
-          <w:szCs w:val="24"/>
-          <w:lang w:val="en-US"/>
-        </w:rPr>
-        <w:t>Suíte</w:t>
-      </w:r>
-      <w:proofErr w:type="spellEnd"/>
-      <w:r>
-        <w:rPr>
-          <w:rFonts w:ascii="Arial" w:hAnsi="Arial" w:cs="Arial"/>
-          <w:sz w:val="24"/>
-          <w:szCs w:val="24"/>
-          <w:lang w:val="en-US"/>
-        </w:rPr>
-        <w:t xml:space="preserve"> de Teste CT04: Account Services</w:t>
-      </w:r>
-      <w:r>
-        <w:rPr>
-          <w:rFonts w:ascii="Arial" w:hAnsi="Arial" w:cs="Arial"/>
-          <w:sz w:val="24"/>
-          <w:szCs w:val="24"/>
-          <w:lang w:val="en-US"/>
-        </w:rPr>
-        <w:t>;</w:t>
-      </w:r>
-    </w:p>
-    <w:p>
-      <w:pPr>
-        <w:pStyle w:val="PargrafodaLista"/>
-        <w:numPr>
-          <w:ilvl w:val="0"/>
-          <w:numId w:val="15"/>
-        </w:numPr>
-        <w:tabs>
-          <w:tab w:val="left" w:pos="375"/>
-        </w:tabs>
-        <w:spacing w:line="360" w:lineRule="auto"/>
-        <w:jc w:val="both"/>
-        <w:rPr>
-          <w:rFonts w:ascii="Arial" w:hAnsi="Arial" w:cs="Arial"/>
-          <w:sz w:val="24"/>
-          <w:szCs w:val="24"/>
-        </w:rPr>
-      </w:pPr>
-      <w:r>
-        <w:rPr>
-          <w:rFonts w:ascii="Arial" w:hAnsi="Arial" w:cs="Arial"/>
-          <w:sz w:val="24"/>
-          <w:szCs w:val="24"/>
-        </w:rPr>
-        <w:t>Suíte de Teste CT05: Header Links e Footer Links</w:t>
-      </w:r>
-      <w:r>
-        <w:rPr>
-          <w:rFonts w:ascii="Arial" w:hAnsi="Arial" w:cs="Arial"/>
-          <w:sz w:val="24"/>
-          <w:szCs w:val="24"/>
-        </w:rPr>
-        <w:t>.</w:t>
       </w:r>
     </w:p>
     <w:p>
@@ -3535,6 +3787,17 @@
     </w:p>
     <w:p>
       <w:pPr>
+        <w:spacing w:line="360" w:lineRule="auto"/>
+        <w:jc w:val="both"/>
+        <w:rPr>
+          <w:rFonts w:ascii="Arial" w:hAnsi="Arial" w:cs="Arial"/>
+          <w:sz w:val="24"/>
+          <w:szCs w:val="24"/>
+        </w:rPr>
+      </w:pPr>
+    </w:p>
+    <w:p>
+      <w:pPr>
         <w:pStyle w:val="Corpodetexto"/>
         <w:numPr>
           <w:ilvl w:val="0"/>
@@ -3558,7 +3821,6 @@
           <w:sz w:val="28"/>
           <w:szCs w:val="28"/>
         </w:rPr>
-        <w:lastRenderedPageBreak/>
         <w:t>Ferramentas</w:t>
       </w:r>
     </w:p>
@@ -3704,78 +3966,12 @@
       <w:pPr>
         <w:pStyle w:val="Corpodetexto"/>
         <w:spacing w:line="360" w:lineRule="auto"/>
-        <w:ind w:left="1440" w:firstLine="0"/>
-        <w:rPr>
-          <w:rFonts w:ascii="Arial" w:hAnsi="Arial" w:cs="Arial"/>
-        </w:rPr>
-      </w:pPr>
-    </w:p>
-    <w:p>
-      <w:pPr>
-        <w:pStyle w:val="Corpodetexto"/>
-        <w:numPr>
-          <w:ilvl w:val="0"/>
-          <w:numId w:val="13"/>
-        </w:numPr>
-        <w:spacing w:line="360" w:lineRule="auto"/>
-        <w:ind w:left="0" w:firstLine="0"/>
-        <w:rPr>
-          <w:rFonts w:ascii="Arial" w:hAnsi="Arial" w:cs="Arial"/>
-          <w:b/>
-          <w:bCs/>
-          <w:sz w:val="28"/>
-          <w:szCs w:val="28"/>
-        </w:rPr>
-      </w:pPr>
-      <w:bookmarkStart w:id="3" w:name="Como_os_resultados_do_teste_serão_divulg"/>
-      <w:bookmarkEnd w:id="3"/>
-      <w:r>
-        <w:rPr>
-          <w:rFonts w:ascii="Arial" w:hAnsi="Arial" w:cs="Arial"/>
-          <w:b/>
-          <w:bCs/>
-          <w:sz w:val="28"/>
-          <w:szCs w:val="28"/>
-        </w:rPr>
-        <w:t>Observações Complementares</w:t>
-      </w:r>
-    </w:p>
-    <w:p>
-      <w:pPr>
-        <w:pStyle w:val="Corpodetexto"/>
-        <w:spacing w:line="360" w:lineRule="auto"/>
-        <w:ind w:left="0" w:firstLine="0"/>
-        <w:rPr>
-          <w:rFonts w:ascii="Arial" w:hAnsi="Arial" w:cs="Arial"/>
-          <w:b/>
-          <w:bCs/>
-          <w:sz w:val="28"/>
-          <w:szCs w:val="28"/>
-        </w:rPr>
-      </w:pPr>
-    </w:p>
-    <w:p>
-      <w:pPr>
-        <w:pStyle w:val="Corpodetexto"/>
-        <w:spacing w:line="360" w:lineRule="auto"/>
         <w:ind w:left="0" w:firstLine="720"/>
         <w:jc w:val="both"/>
         <w:rPr>
           <w:rFonts w:ascii="Arial" w:hAnsi="Arial" w:cs="Arial"/>
         </w:rPr>
       </w:pPr>
-      <w:r>
-        <w:rPr>
-          <w:rFonts w:ascii="Arial" w:hAnsi="Arial" w:cs="Arial"/>
-        </w:rPr>
-        <w:t xml:space="preserve">Com o devido documento, ressalta-se a importância da realização do plano completo </w:t>
-      </w:r>
-      <w:r>
-        <w:rPr>
-          <w:rFonts w:ascii="Arial" w:hAnsi="Arial" w:cs="Arial"/>
-        </w:rPr>
-        <w:t>de testes par o site da empresa. Com a execução conforme o planejamento a empresa garantirá uma fluidez e segurança de que os processos testados realmente executarão todas as tarefas para que foram projetados, assim evitando retrabalho, gastos além do orçamento planejado e também garantindo uma boa relação com usuários evitando constrangimentos e desentendimentos.</w:t>
-      </w:r>
     </w:p>
     <w:p>
       <w:pPr>
@@ -3807,8 +4003,8 @@
           <w:szCs w:val="28"/>
         </w:rPr>
       </w:pPr>
-      <w:bookmarkStart w:id="4" w:name="Cronograma"/>
-      <w:bookmarkEnd w:id="4"/>
+      <w:bookmarkStart w:id="3" w:name="Cronograma"/>
+      <w:bookmarkEnd w:id="3"/>
       <w:r>
         <w:rPr>
           <w:rFonts w:ascii="Arial" w:hAnsi="Arial" w:cs="Arial"/>
@@ -6574,8 +6770,9 @@
           <w:szCs w:val="24"/>
         </w:rPr>
         <w:sectPr>
+          <w:footerReference w:type="default" r:id="rId13"/>
           <w:pgSz w:w="11910" w:h="16840"/>
-          <w:pgMar w:top="1417" w:right="1701" w:bottom="1417" w:left="1701" w:header="720" w:footer="720" w:gutter="0"/>
+          <w:pgMar w:top="1418" w:right="1701" w:bottom="1418" w:left="1701" w:header="720" w:footer="720" w:gutter="0"/>
           <w:cols w:space="720"/>
           <w:docGrid w:linePitch="299"/>
         </w:sectPr>
@@ -6620,6 +6817,78 @@
 </w:endnotes>
 </file>
 
+<file path=word/footer1.xml><?xml version="1.0" encoding="utf-8"?>
+<w:ftr xmlns:wpc="http://schemas.microsoft.com/office/word/2010/wordprocessingCanvas" xmlns:cx="http://schemas.microsoft.com/office/drawing/2014/chartex" xmlns:cx1="http://schemas.microsoft.com/office/drawing/2015/9/8/chartex" xmlns:cx2="http://schemas.microsoft.com/office/drawing/2015/10/21/chartex" xmlns:cx3="http://schemas.microsoft.com/office/drawing/2016/5/9/chartex" xmlns:cx4="http://schemas.microsoft.com/office/drawing/2016/5/10/chartex" xmlns:cx5="http://schemas.microsoft.com/office/drawing/2016/5/11/chartex" xmlns:cx6="http://schemas.microsoft.com/office/drawing/2016/5/12/chartex" xmlns:cx7="http://schemas.microsoft.com/office/drawing/2016/5/13/chartex" xmlns:cx8="http://schemas.microsoft.com/office/drawing/2016/5/14/chartex" xmlns:mc="http://schemas.openxmlformats.org/markup-compatibility/2006" xmlns:aink="http://schemas.microsoft.com/office/drawing/2016/ink" xmlns:am3d="http://schemas.microsoft.com/office/drawing/2017/model3d" xmlns:o="urn:schemas-microsoft-com:office:office" xmlns:oel="http://schemas.microsoft.com/office/2019/extlst" xmlns:r="http://schemas.openxmlformats.org/officeDocument/2006/relationships" xmlns:m="http://schemas.openxmlformats.org/officeDocument/2006/math" xmlns:v="urn:schemas-microsoft-com:vml" xmlns:wp14="http://schemas.microsoft.com/office/word/2010/wordprocessingDrawing" xmlns:wp="http://schemas.openxmlformats.org/drawingml/2006/wordprocessingDrawing" xmlns:w10="urn:schemas-microsoft-com:office:word" xmlns:w="http://schemas.openxmlformats.org/wordprocessingml/2006/main" xmlns:w14="http://schemas.microsoft.com/office/word/2010/wordml" xmlns:w15="http://schemas.microsoft.com/office/word/2012/wordml" xmlns:w16cex="http://schemas.microsoft.com/office/word/2018/wordml/cex" xmlns:w16cid="http://schemas.microsoft.com/office/word/2016/wordml/cid" xmlns:w16="http://schemas.microsoft.com/office/word/2018/wordml" xmlns:w16sdtdh="http://schemas.microsoft.com/office/word/2020/wordml/sdtdatahash" xmlns:w16se="http://schemas.microsoft.com/office/word/2015/wordml/symex" xmlns:wpg="http://schemas.microsoft.com/office/word/2010/wordprocessingGroup" xmlns:wpi="http://schemas.microsoft.com/office/word/2010/wordprocessingInk" xmlns:wne="http://schemas.microsoft.com/office/word/2006/wordml" xmlns:wps="http://schemas.microsoft.com/office/word/2010/wordprocessingShape" mc:Ignorable="w14 w15 w16se w16cid w16 w16cex w16sdtdh wp14">
+  <w:sdt>
+    <w:sdtPr>
+      <w:id w:val="122202090"/>
+      <w:docPartObj>
+        <w:docPartGallery w:val="Page Numbers (Bottom of Page)"/>
+        <w:docPartUnique/>
+      </w:docPartObj>
+    </w:sdtPr>
+    <w:sdtContent>
+      <w:p>
+        <w:pPr>
+          <w:pStyle w:val="Rodap"/>
+          <w:jc w:val="right"/>
+        </w:pPr>
+      </w:p>
+    </w:sdtContent>
+  </w:sdt>
+  <w:p>
+    <w:pPr>
+      <w:pStyle w:val="Rodap"/>
+    </w:pPr>
+  </w:p>
+</w:ftr>
+</file>
+
+<file path=word/footer2.xml><?xml version="1.0" encoding="utf-8"?>
+<w:ftr xmlns:wpc="http://schemas.microsoft.com/office/word/2010/wordprocessingCanvas" xmlns:cx="http://schemas.microsoft.com/office/drawing/2014/chartex" xmlns:cx1="http://schemas.microsoft.com/office/drawing/2015/9/8/chartex" xmlns:cx2="http://schemas.microsoft.com/office/drawing/2015/10/21/chartex" xmlns:cx3="http://schemas.microsoft.com/office/drawing/2016/5/9/chartex" xmlns:cx4="http://schemas.microsoft.com/office/drawing/2016/5/10/chartex" xmlns:cx5="http://schemas.microsoft.com/office/drawing/2016/5/11/chartex" xmlns:cx6="http://schemas.microsoft.com/office/drawing/2016/5/12/chartex" xmlns:cx7="http://schemas.microsoft.com/office/drawing/2016/5/13/chartex" xmlns:cx8="http://schemas.microsoft.com/office/drawing/2016/5/14/chartex" xmlns:mc="http://schemas.openxmlformats.org/markup-compatibility/2006" xmlns:aink="http://schemas.microsoft.com/office/drawing/2016/ink" xmlns:am3d="http://schemas.microsoft.com/office/drawing/2017/model3d" xmlns:o="urn:schemas-microsoft-com:office:office" xmlns:oel="http://schemas.microsoft.com/office/2019/extlst" xmlns:r="http://schemas.openxmlformats.org/officeDocument/2006/relationships" xmlns:m="http://schemas.openxmlformats.org/officeDocument/2006/math" xmlns:v="urn:schemas-microsoft-com:vml" xmlns:wp14="http://schemas.microsoft.com/office/word/2010/wordprocessingDrawing" xmlns:wp="http://schemas.openxmlformats.org/drawingml/2006/wordprocessingDrawing" xmlns:w10="urn:schemas-microsoft-com:office:word" xmlns:w="http://schemas.openxmlformats.org/wordprocessingml/2006/main" xmlns:w14="http://schemas.microsoft.com/office/word/2010/wordml" xmlns:w15="http://schemas.microsoft.com/office/word/2012/wordml" xmlns:w16cex="http://schemas.microsoft.com/office/word/2018/wordml/cex" xmlns:w16cid="http://schemas.microsoft.com/office/word/2016/wordml/cid" xmlns:w16="http://schemas.microsoft.com/office/word/2018/wordml" xmlns:w16sdtdh="http://schemas.microsoft.com/office/word/2020/wordml/sdtdatahash" xmlns:w16se="http://schemas.microsoft.com/office/word/2015/wordml/symex" xmlns:wpg="http://schemas.microsoft.com/office/word/2010/wordprocessingGroup" xmlns:wpi="http://schemas.microsoft.com/office/word/2010/wordprocessingInk" xmlns:wne="http://schemas.microsoft.com/office/word/2006/wordml" xmlns:wps="http://schemas.microsoft.com/office/word/2010/wordprocessingShape" mc:Ignorable="w14 w15 w16se w16cid w16 w16cex w16sdtdh wp14">
+  <w:sdt>
+    <w:sdtPr>
+      <w:id w:val="-96949250"/>
+      <w:docPartObj>
+        <w:docPartGallery w:val="Page Numbers (Bottom of Page)"/>
+        <w:docPartUnique/>
+      </w:docPartObj>
+    </w:sdtPr>
+    <w:sdtContent>
+      <w:p>
+        <w:pPr>
+          <w:pStyle w:val="Rodap"/>
+          <w:jc w:val="right"/>
+        </w:pPr>
+        <w:r>
+          <w:fldChar w:fldCharType="begin"/>
+        </w:r>
+        <w:r>
+          <w:instrText>PAGE   \* MERGEFORMAT</w:instrText>
+        </w:r>
+        <w:r>
+          <w:fldChar w:fldCharType="separate"/>
+        </w:r>
+        <w:r>
+          <w:rPr>
+            <w:lang w:val="pt-BR"/>
+          </w:rPr>
+          <w:t>2</w:t>
+        </w:r>
+        <w:r>
+          <w:fldChar w:fldCharType="end"/>
+        </w:r>
+      </w:p>
+    </w:sdtContent>
+  </w:sdt>
+  <w:p>
+    <w:pPr>
+      <w:pStyle w:val="Rodap"/>
+    </w:pPr>
+  </w:p>
+</w:ftr>
+</file>
+
 <file path=word/footnotes.xml><?xml version="1.0" encoding="utf-8"?>
 <w:footnotes xmlns:wpc="http://schemas.microsoft.com/office/word/2010/wordprocessingCanvas" xmlns:cx="http://schemas.microsoft.com/office/drawing/2014/chartex" xmlns:cx1="http://schemas.microsoft.com/office/drawing/2015/9/8/chartex" xmlns:cx2="http://schemas.microsoft.com/office/drawing/2015/10/21/chartex" xmlns:cx3="http://schemas.microsoft.com/office/drawing/2016/5/9/chartex" xmlns:cx4="http://schemas.microsoft.com/office/drawing/2016/5/10/chartex" xmlns:cx5="http://schemas.microsoft.com/office/drawing/2016/5/11/chartex" xmlns:cx6="http://schemas.microsoft.com/office/drawing/2016/5/12/chartex" xmlns:cx7="http://schemas.microsoft.com/office/drawing/2016/5/13/chartex" xmlns:cx8="http://schemas.microsoft.com/office/drawing/2016/5/14/chartex" xmlns:mc="http://schemas.openxmlformats.org/markup-compatibility/2006" xmlns:aink="http://schemas.microsoft.com/office/drawing/2016/ink" xmlns:am3d="http://schemas.microsoft.com/office/drawing/2017/model3d" xmlns:o="urn:schemas-microsoft-com:office:office" xmlns:oel="http://schemas.microsoft.com/office/2019/extlst" xmlns:r="http://schemas.openxmlformats.org/officeDocument/2006/relationships" xmlns:m="http://schemas.openxmlformats.org/officeDocument/2006/math" xmlns:v="urn:schemas-microsoft-com:vml" xmlns:wp14="http://schemas.microsoft.com/office/word/2010/wordprocessingDrawing" xmlns:wp="http://schemas.openxmlformats.org/drawingml/2006/wordprocessingDrawing" xmlns:w10="urn:schemas-microsoft-com:office:word" xmlns:w="http://schemas.openxmlformats.org/wordprocessingml/2006/main" xmlns:w14="http://schemas.microsoft.com/office/word/2010/wordml" xmlns:w15="http://schemas.microsoft.com/office/word/2012/wordml" xmlns:w16cex="http://schemas.microsoft.com/office/word/2018/wordml/cex" xmlns:w16cid="http://schemas.microsoft.com/office/word/2016/wordml/cid" xmlns:w16="http://schemas.microsoft.com/office/word/2018/wordml" xmlns:w16sdtdh="http://schemas.microsoft.com/office/word/2020/wordml/sdtdatahash" xmlns:w16se="http://schemas.microsoft.com/office/word/2015/wordml/symex" xmlns:wpg="http://schemas.microsoft.com/office/word/2010/wordprocessingGroup" xmlns:wpi="http://schemas.microsoft.com/office/word/2010/wordprocessingInk" xmlns:wne="http://schemas.microsoft.com/office/word/2006/wordml" xmlns:wps="http://schemas.microsoft.com/office/word/2010/wordprocessingShape" mc:Ignorable="w14 w15 w16se w16cid w16 w16cex w16sdtdh wp14">
   <w:footnote w:type="separator" w:id="-1">
@@ -6637,6 +6906,22 @@
     </w:p>
   </w:footnote>
 </w:footnotes>
+</file>
+
+<file path=word/header1.xml><?xml version="1.0" encoding="utf-8"?>
+<w:hdr xmlns:wpc="http://schemas.microsoft.com/office/word/2010/wordprocessingCanvas" xmlns:cx="http://schemas.microsoft.com/office/drawing/2014/chartex" xmlns:cx1="http://schemas.microsoft.com/office/drawing/2015/9/8/chartex" xmlns:cx2="http://schemas.microsoft.com/office/drawing/2015/10/21/chartex" xmlns:cx3="http://schemas.microsoft.com/office/drawing/2016/5/9/chartex" xmlns:cx4="http://schemas.microsoft.com/office/drawing/2016/5/10/chartex" xmlns:cx5="http://schemas.microsoft.com/office/drawing/2016/5/11/chartex" xmlns:cx6="http://schemas.microsoft.com/office/drawing/2016/5/12/chartex" xmlns:cx7="http://schemas.microsoft.com/office/drawing/2016/5/13/chartex" xmlns:cx8="http://schemas.microsoft.com/office/drawing/2016/5/14/chartex" xmlns:mc="http://schemas.openxmlformats.org/markup-compatibility/2006" xmlns:aink="http://schemas.microsoft.com/office/drawing/2016/ink" xmlns:am3d="http://schemas.microsoft.com/office/drawing/2017/model3d" xmlns:o="urn:schemas-microsoft-com:office:office" xmlns:oel="http://schemas.microsoft.com/office/2019/extlst" xmlns:r="http://schemas.openxmlformats.org/officeDocument/2006/relationships" xmlns:m="http://schemas.openxmlformats.org/officeDocument/2006/math" xmlns:v="urn:schemas-microsoft-com:vml" xmlns:wp14="http://schemas.microsoft.com/office/word/2010/wordprocessingDrawing" xmlns:wp="http://schemas.openxmlformats.org/drawingml/2006/wordprocessingDrawing" xmlns:w10="urn:schemas-microsoft-com:office:word" xmlns:w="http://schemas.openxmlformats.org/wordprocessingml/2006/main" xmlns:w14="http://schemas.microsoft.com/office/word/2010/wordml" xmlns:w15="http://schemas.microsoft.com/office/word/2012/wordml" xmlns:w16cex="http://schemas.microsoft.com/office/word/2018/wordml/cex" xmlns:w16cid="http://schemas.microsoft.com/office/word/2016/wordml/cid" xmlns:w16="http://schemas.microsoft.com/office/word/2018/wordml" xmlns:w16sdtdh="http://schemas.microsoft.com/office/word/2020/wordml/sdtdatahash" xmlns:w16se="http://schemas.microsoft.com/office/word/2015/wordml/symex" xmlns:wpg="http://schemas.microsoft.com/office/word/2010/wordprocessingGroup" xmlns:wpi="http://schemas.microsoft.com/office/word/2010/wordprocessingInk" xmlns:wne="http://schemas.microsoft.com/office/word/2006/wordml" xmlns:wps="http://schemas.microsoft.com/office/word/2010/wordprocessingShape" mc:Ignorable="w14 w15 w16se w16cid w16 w16cex w16sdtdh wp14">
+  <w:p>
+    <w:pPr>
+      <w:pStyle w:val="Cabealho"/>
+      <w:jc w:val="right"/>
+    </w:pPr>
+  </w:p>
+  <w:p>
+    <w:pPr>
+      <w:pStyle w:val="Cabealho"/>
+    </w:pPr>
+  </w:p>
+</w:hdr>
 </file>
 
 <file path=word/numbering.xml><?xml version="1.0" encoding="utf-8"?>
@@ -8909,6 +9194,97 @@
       <w:lang w:val="pt-PT"/>
     </w:rPr>
   </w:style>
+  <w:style w:type="paragraph" w:styleId="CabealhodoSumrio">
+    <w:name w:val="TOC Heading"/>
+    <w:basedOn w:val="Ttulo1"/>
+    <w:next w:val="Normal"/>
+    <w:uiPriority w:val="39"/>
+    <w:unhideWhenUsed/>
+    <w:qFormat/>
+    <w:rsid w:val="00893C9B"/>
+    <w:pPr>
+      <w:keepNext/>
+      <w:keepLines/>
+      <w:widowControl/>
+      <w:autoSpaceDE/>
+      <w:autoSpaceDN/>
+      <w:spacing w:before="240" w:line="259" w:lineRule="auto"/>
+      <w:ind w:left="0" w:firstLine="0"/>
+      <w:outlineLvl w:val="9"/>
+    </w:pPr>
+    <w:rPr>
+      <w:rFonts w:asciiTheme="majorHAnsi" w:eastAsiaTheme="majorEastAsia" w:hAnsiTheme="majorHAnsi" w:cstheme="majorBidi"/>
+      <w:b w:val="0"/>
+      <w:bCs w:val="0"/>
+      <w:color w:val="365F91" w:themeColor="accent1" w:themeShade="BF"/>
+      <w:sz w:val="32"/>
+      <w:szCs w:val="32"/>
+      <w:lang w:val="pt-BR" w:eastAsia="pt-BR"/>
+    </w:rPr>
+  </w:style>
+  <w:style w:type="paragraph" w:styleId="Sumrio1">
+    <w:name w:val="toc 1"/>
+    <w:basedOn w:val="Normal"/>
+    <w:next w:val="Normal"/>
+    <w:autoRedefine/>
+    <w:uiPriority w:val="39"/>
+    <w:unhideWhenUsed/>
+    <w:rsid w:val="00893C9B"/>
+    <w:pPr>
+      <w:spacing w:after="100"/>
+    </w:pPr>
+  </w:style>
+  <w:style w:type="character" w:styleId="Hyperlink">
+    <w:name w:val="Hyperlink"/>
+    <w:basedOn w:val="Fontepargpadro"/>
+    <w:uiPriority w:val="99"/>
+    <w:unhideWhenUsed/>
+    <w:rsid w:val="00893C9B"/>
+    <w:rPr>
+      <w:color w:val="0000FF" w:themeColor="hyperlink"/>
+      <w:u w:val="single"/>
+    </w:rPr>
+  </w:style>
+  <w:style w:type="paragraph" w:styleId="Sumrio2">
+    <w:name w:val="toc 2"/>
+    <w:basedOn w:val="Normal"/>
+    <w:next w:val="Normal"/>
+    <w:autoRedefine/>
+    <w:uiPriority w:val="39"/>
+    <w:unhideWhenUsed/>
+    <w:rsid w:val="00893C9B"/>
+    <w:pPr>
+      <w:widowControl/>
+      <w:autoSpaceDE/>
+      <w:autoSpaceDN/>
+      <w:spacing w:after="100" w:line="259" w:lineRule="auto"/>
+      <w:ind w:left="220"/>
+    </w:pPr>
+    <w:rPr>
+      <w:rFonts w:asciiTheme="minorHAnsi" w:eastAsiaTheme="minorEastAsia" w:hAnsiTheme="minorHAnsi" w:cs="Times New Roman"/>
+      <w:lang w:val="pt-BR" w:eastAsia="pt-BR"/>
+    </w:rPr>
+  </w:style>
+  <w:style w:type="paragraph" w:styleId="Sumrio3">
+    <w:name w:val="toc 3"/>
+    <w:basedOn w:val="Normal"/>
+    <w:next w:val="Normal"/>
+    <w:autoRedefine/>
+    <w:uiPriority w:val="39"/>
+    <w:unhideWhenUsed/>
+    <w:rsid w:val="00893C9B"/>
+    <w:pPr>
+      <w:widowControl/>
+      <w:autoSpaceDE/>
+      <w:autoSpaceDN/>
+      <w:spacing w:after="100" w:line="259" w:lineRule="auto"/>
+      <w:ind w:left="440"/>
+    </w:pPr>
+    <w:rPr>
+      <w:rFonts w:asciiTheme="minorHAnsi" w:eastAsiaTheme="minorEastAsia" w:hAnsiTheme="minorHAnsi" w:cs="Times New Roman"/>
+      <w:lang w:val="pt-BR" w:eastAsia="pt-BR"/>
+    </w:rPr>
+  </w:style>
 </w:styles>
 </file>
 

</xml_diff>